<commit_message>
SQL query done and ERD edited
</commit_message>
<xml_diff>
--- a/Day18/ERD_Description.docx
+++ b/Day18/ERD_Description.docx
@@ -430,19 +430,13 @@
         <w:rPr>
           <w:lang w:val="en-US"/>
         </w:rPr>
-        <w:t>,format,c</w:t>
-      </w:r>
-      <w:r>
-        <w:rPr>
-          <w:lang w:val="en-US"/>
-        </w:rPr>
-        <w:t>ategor</w:t>
-      </w:r>
-      <w:r>
-        <w:rPr>
-          <w:lang w:val="en-US"/>
-        </w:rPr>
-        <w:t>y</w:t>
+        <w:t>,c</w:t>
+      </w:r>
+      <w:r>
+        <w:rPr>
+          <w:lang w:val="en-US"/>
+        </w:rPr>
+        <w:t>ategory</w:t>
       </w:r>
       <w:proofErr w:type="spellEnd"/>
       <w:proofErr w:type="gramEnd"/>
@@ -453,6 +447,134 @@
           <w:lang w:val="en-US"/>
         </w:rPr>
       </w:pPr>
+      <w:proofErr w:type="spellStart"/>
+      <w:r>
+        <w:rPr>
+          <w:lang w:val="en-US"/>
+        </w:rPr>
+        <w:t>MovieDetails</w:t>
+      </w:r>
+      <w:proofErr w:type="spellEnd"/>
+      <w:r>
+        <w:rPr>
+          <w:lang w:val="en-US"/>
+        </w:rPr>
+        <w:t xml:space="preserve"> – </w:t>
+      </w:r>
+      <w:proofErr w:type="spellStart"/>
+      <w:r>
+        <w:rPr>
+          <w:lang w:val="en-US"/>
+        </w:rPr>
+        <w:t>movieDescription</w:t>
+      </w:r>
+      <w:proofErr w:type="spellEnd"/>
+      <w:r>
+        <w:rPr>
+          <w:lang w:val="en-US"/>
+        </w:rPr>
+        <w:t xml:space="preserve">, </w:t>
+      </w:r>
+      <w:proofErr w:type="spellStart"/>
+      <w:r>
+        <w:rPr>
+          <w:lang w:val="en-US"/>
+        </w:rPr>
+        <w:t>releasedYear</w:t>
+      </w:r>
+      <w:proofErr w:type="spellEnd"/>
+      <w:r>
+        <w:rPr>
+          <w:lang w:val="en-US"/>
+        </w:rPr>
+        <w:t xml:space="preserve">, cast, </w:t>
+      </w:r>
+      <w:proofErr w:type="spellStart"/>
+      <w:r>
+        <w:rPr>
+          <w:lang w:val="en-US"/>
+        </w:rPr>
+        <w:t>directionby</w:t>
+      </w:r>
+      <w:proofErr w:type="gramStart"/>
+      <w:r>
+        <w:rPr>
+          <w:lang w:val="en-US"/>
+        </w:rPr>
+        <w:t>,duration</w:t>
+      </w:r>
+      <w:proofErr w:type="spellEnd"/>
+      <w:proofErr w:type="gramEnd"/>
+      <w:r>
+        <w:rPr>
+          <w:lang w:val="en-US"/>
+        </w:rPr>
+        <w:t xml:space="preserve">, rating,  </w:t>
+      </w:r>
+      <w:proofErr w:type="spellStart"/>
+      <w:r>
+        <w:rPr>
+          <w:lang w:val="en-US"/>
+        </w:rPr>
+        <w:t>movieId</w:t>
+      </w:r>
+      <w:proofErr w:type="spellEnd"/>
+    </w:p>
+    <w:p>
+      <w:pPr>
+        <w:rPr>
+          <w:lang w:val="en-US"/>
+        </w:rPr>
+      </w:pPr>
+      <w:r>
+        <w:rPr>
+          <w:lang w:val="en-US"/>
+        </w:rPr>
+        <w:t xml:space="preserve">Format – </w:t>
+      </w:r>
+      <w:proofErr w:type="spellStart"/>
+      <w:r>
+        <w:rPr>
+          <w:lang w:val="en-US"/>
+        </w:rPr>
+        <w:t>Formatype</w:t>
+      </w:r>
+      <w:proofErr w:type="spellEnd"/>
+      <w:r>
+        <w:rPr>
+          <w:lang w:val="en-US"/>
+        </w:rPr>
+        <w:t xml:space="preserve">, </w:t>
+      </w:r>
+      <w:proofErr w:type="spellStart"/>
+      <w:r>
+        <w:rPr>
+          <w:lang w:val="en-US"/>
+        </w:rPr>
+        <w:t>availCount</w:t>
+      </w:r>
+      <w:proofErr w:type="spellEnd"/>
+      <w:r>
+        <w:rPr>
+          <w:lang w:val="en-US"/>
+        </w:rPr>
+        <w:t xml:space="preserve">, </w:t>
+      </w:r>
+      <w:proofErr w:type="spellStart"/>
+      <w:r>
+        <w:rPr>
+          <w:lang w:val="en-US"/>
+        </w:rPr>
+        <w:t>movieId</w:t>
+      </w:r>
+      <w:proofErr w:type="spellEnd"/>
+    </w:p>
+    <w:p>
+      <w:pPr>
+        <w:rPr>
+          <w:lang w:val="en-US"/>
+        </w:rPr>
+      </w:pPr>
       <w:r>
         <w:rPr>
           <w:lang w:val="en-US"/>
@@ -517,12 +639,6 @@
         <w:rPr>
           <w:lang w:val="en-US"/>
         </w:rPr>
-        <w:t>, category</w:t>
-      </w:r>
-      <w:r>
-        <w:rPr>
-          <w:lang w:val="en-US"/>
-        </w:rPr>
         <w:t xml:space="preserve">, </w:t>
       </w:r>
       <w:proofErr w:type="spellStart"/>
@@ -530,6 +646,26 @@
         <w:rPr>
           <w:lang w:val="en-US"/>
         </w:rPr>
+        <w:t>Fav</w:t>
+      </w:r>
+      <w:r>
+        <w:rPr>
+          <w:lang w:val="en-US"/>
+        </w:rPr>
+        <w:t>category</w:t>
+      </w:r>
+      <w:proofErr w:type="spellEnd"/>
+      <w:r>
+        <w:rPr>
+          <w:lang w:val="en-US"/>
+        </w:rPr>
+        <w:t xml:space="preserve">, </w:t>
+      </w:r>
+      <w:proofErr w:type="spellStart"/>
+      <w:r>
+        <w:rPr>
+          <w:lang w:val="en-US"/>
+        </w:rPr>
         <w:t>memType</w:t>
       </w:r>
       <w:proofErr w:type="spellEnd"/>
@@ -580,151 +716,151 @@
           <w:lang w:val="en-US"/>
         </w:rPr>
         <w:t>movieRentlimit</w:t>
+      </w:r>
+      <w:proofErr w:type="spellEnd"/>
+    </w:p>
+    <w:p>
+      <w:pPr>
+        <w:rPr>
+          <w:lang w:val="en-US"/>
+        </w:rPr>
+      </w:pPr>
+      <w:proofErr w:type="spellStart"/>
+      <w:r>
+        <w:rPr>
+          <w:lang w:val="en-US"/>
+        </w:rPr>
+        <w:t>Member</w:t>
+      </w:r>
+      <w:r>
+        <w:rPr>
+          <w:lang w:val="en-US"/>
+        </w:rPr>
+        <w:t>Movie</w:t>
+      </w:r>
+      <w:r>
+        <w:rPr>
+          <w:lang w:val="en-US"/>
+        </w:rPr>
+        <w:t>Rent</w:t>
+      </w:r>
+      <w:proofErr w:type="spellEnd"/>
+      <w:r>
+        <w:rPr>
+          <w:lang w:val="en-US"/>
+        </w:rPr>
+        <w:t xml:space="preserve"> –</w:t>
+      </w:r>
+      <w:proofErr w:type="spellStart"/>
+      <w:r>
+        <w:rPr>
+          <w:lang w:val="en-US"/>
+        </w:rPr>
+        <w:t>memid</w:t>
+      </w:r>
+      <w:proofErr w:type="spellEnd"/>
+      <w:proofErr w:type="gramStart"/>
+      <w:r>
+        <w:rPr>
+          <w:lang w:val="en-US"/>
+        </w:rPr>
+        <w:t xml:space="preserve">, </w:t>
+      </w:r>
+      <w:r>
+        <w:rPr>
+          <w:lang w:val="en-US"/>
+        </w:rPr>
+        <w:t xml:space="preserve"> </w:t>
+      </w:r>
+      <w:proofErr w:type="spellStart"/>
+      <w:r>
+        <w:rPr>
+          <w:lang w:val="en-US"/>
+        </w:rPr>
+        <w:t>movieId</w:t>
+      </w:r>
+      <w:proofErr w:type="spellEnd"/>
+      <w:proofErr w:type="gramEnd"/>
+      <w:r>
+        <w:rPr>
+          <w:lang w:val="en-US"/>
+        </w:rPr>
+        <w:t>,</w:t>
+      </w:r>
+      <w:r>
+        <w:rPr>
+          <w:lang w:val="en-US"/>
+        </w:rPr>
+        <w:t xml:space="preserve"> </w:t>
+      </w:r>
+      <w:proofErr w:type="spellStart"/>
+      <w:r>
+        <w:rPr>
+          <w:lang w:val="en-US"/>
+        </w:rPr>
+        <w:t>rentDate</w:t>
+      </w:r>
+      <w:proofErr w:type="spellEnd"/>
+    </w:p>
+    <w:p>
+      <w:pPr>
+        <w:rPr>
+          <w:lang w:val="en-US"/>
+        </w:rPr>
+      </w:pPr>
+      <w:r>
+        <w:rPr>
+          <w:lang w:val="en-US"/>
+        </w:rPr>
+        <w:t xml:space="preserve">Dependent </w:t>
+      </w:r>
+      <w:r>
+        <w:rPr>
+          <w:lang w:val="en-US"/>
+        </w:rPr>
+        <w:t>–</w:t>
+      </w:r>
+      <w:r>
+        <w:rPr>
+          <w:lang w:val="en-US"/>
+        </w:rPr>
+        <w:t xml:space="preserve"> </w:t>
+      </w:r>
+      <w:proofErr w:type="spellStart"/>
+      <w:r>
+        <w:rPr>
+          <w:lang w:val="en-US"/>
+        </w:rPr>
+        <w:t>deptId</w:t>
+      </w:r>
+      <w:proofErr w:type="spellEnd"/>
+      <w:r>
+        <w:rPr>
+          <w:lang w:val="en-US"/>
+        </w:rPr>
+        <w:t xml:space="preserve">, </w:t>
+      </w:r>
+      <w:r>
+        <w:rPr>
+          <w:lang w:val="en-US"/>
+        </w:rPr>
+        <w:t>name</w:t>
+      </w:r>
+      <w:r>
+        <w:rPr>
+          <w:lang w:val="en-US"/>
+        </w:rPr>
+        <w:t xml:space="preserve">, </w:t>
+      </w:r>
+      <w:proofErr w:type="spellStart"/>
+      <w:r>
+        <w:rPr>
+          <w:lang w:val="en-US"/>
+        </w:rPr>
+        <w:t>memid</w:t>
       </w:r>
       <w:bookmarkStart w:id="0" w:name="_GoBack"/>
       <w:bookmarkEnd w:id="0"/>
-      <w:proofErr w:type="spellEnd"/>
-    </w:p>
-    <w:p>
-      <w:pPr>
-        <w:rPr>
-          <w:lang w:val="en-US"/>
-        </w:rPr>
-      </w:pPr>
-      <w:proofErr w:type="spellStart"/>
-      <w:r>
-        <w:rPr>
-          <w:lang w:val="en-US"/>
-        </w:rPr>
-        <w:t>Member</w:t>
-      </w:r>
-      <w:r>
-        <w:rPr>
-          <w:lang w:val="en-US"/>
-        </w:rPr>
-        <w:t>Movie</w:t>
-      </w:r>
-      <w:r>
-        <w:rPr>
-          <w:lang w:val="en-US"/>
-        </w:rPr>
-        <w:t>Rent</w:t>
-      </w:r>
-      <w:proofErr w:type="spellEnd"/>
-      <w:r>
-        <w:rPr>
-          <w:lang w:val="en-US"/>
-        </w:rPr>
-        <w:t xml:space="preserve"> –</w:t>
-      </w:r>
-      <w:proofErr w:type="spellStart"/>
-      <w:r>
-        <w:rPr>
-          <w:lang w:val="en-US"/>
-        </w:rPr>
-        <w:t>memid</w:t>
-      </w:r>
-      <w:proofErr w:type="spellEnd"/>
-      <w:proofErr w:type="gramStart"/>
-      <w:r>
-        <w:rPr>
-          <w:lang w:val="en-US"/>
-        </w:rPr>
-        <w:t xml:space="preserve">, </w:t>
-      </w:r>
-      <w:r>
-        <w:rPr>
-          <w:lang w:val="en-US"/>
-        </w:rPr>
-        <w:t xml:space="preserve"> </w:t>
-      </w:r>
-      <w:proofErr w:type="spellStart"/>
-      <w:r>
-        <w:rPr>
-          <w:lang w:val="en-US"/>
-        </w:rPr>
-        <w:t>movieId</w:t>
-      </w:r>
-      <w:proofErr w:type="spellEnd"/>
-      <w:proofErr w:type="gramEnd"/>
-      <w:r>
-        <w:rPr>
-          <w:lang w:val="en-US"/>
-        </w:rPr>
-        <w:t>,</w:t>
-      </w:r>
-      <w:r>
-        <w:rPr>
-          <w:lang w:val="en-US"/>
-        </w:rPr>
-        <w:t xml:space="preserve"> </w:t>
-      </w:r>
-      <w:proofErr w:type="spellStart"/>
-      <w:r>
-        <w:rPr>
-          <w:lang w:val="en-US"/>
-        </w:rPr>
-        <w:t>rentDate</w:t>
-      </w:r>
-      <w:proofErr w:type="spellEnd"/>
-    </w:p>
-    <w:p>
-      <w:pPr>
-        <w:rPr>
-          <w:lang w:val="en-US"/>
-        </w:rPr>
-      </w:pPr>
-      <w:r>
-        <w:rPr>
-          <w:lang w:val="en-US"/>
-        </w:rPr>
-        <w:t xml:space="preserve">Dependent </w:t>
-      </w:r>
-      <w:r>
-        <w:rPr>
-          <w:lang w:val="en-US"/>
-        </w:rPr>
-        <w:t>–</w:t>
-      </w:r>
-      <w:r>
-        <w:rPr>
-          <w:lang w:val="en-US"/>
-        </w:rPr>
-        <w:t xml:space="preserve"> </w:t>
-      </w:r>
-      <w:proofErr w:type="spellStart"/>
-      <w:r>
-        <w:rPr>
-          <w:lang w:val="en-US"/>
-        </w:rPr>
-        <w:t>deptId</w:t>
-      </w:r>
-      <w:proofErr w:type="spellEnd"/>
-      <w:r>
-        <w:rPr>
-          <w:lang w:val="en-US"/>
-        </w:rPr>
-        <w:t xml:space="preserve">, </w:t>
-      </w:r>
-      <w:r>
-        <w:rPr>
-          <w:lang w:val="en-US"/>
-        </w:rPr>
-        <w:t>name</w:t>
-      </w:r>
-      <w:r>
-        <w:rPr>
-          <w:lang w:val="en-US"/>
-        </w:rPr>
-        <w:t xml:space="preserve">, </w:t>
-      </w:r>
-      <w:proofErr w:type="spellStart"/>
-      <w:r>
-        <w:rPr>
-          <w:lang w:val="en-US"/>
-        </w:rPr>
-        <w:t>memid</w:t>
-      </w:r>
       <w:proofErr w:type="spellEnd"/>
     </w:p>
     <w:p>

</xml_diff>